<commit_message>
Added notes for Naive Bayes
Made a copy of project report outline and data dumped findings from Naive Bayes Kaggle
</commit_message>
<xml_diff>
--- a/Project Report/Project Report [Outline].docx
+++ b/Project Report/Project Report [Outline].docx
@@ -10,6 +10,7 @@
           <w:bCs/>
         </w:rPr>
       </w:pPr>
+      <w:bookmarkStart w:id="0" w:name="_Hlk130824759"/>
       <w:r>
         <w:rPr>
           <w:b/>
@@ -137,13 +138,8 @@
         </w:numPr>
       </w:pPr>
       <w:r>
-        <w:t xml:space="preserve">What is </w:t>
-      </w:r>
-      <w:proofErr w:type="gramStart"/>
-      <w:r>
-        <w:t>ML</w:t>
-      </w:r>
-      <w:proofErr w:type="gramEnd"/>
+        <w:t>What is ML</w:t>
+      </w:r>
     </w:p>
     <w:p>
       <w:pPr>
@@ -242,25 +238,8 @@
         </w:numPr>
       </w:pPr>
       <w:r>
-        <w:t xml:space="preserve">first iteration of Machine learning in Cyber security was a spam filter for email </w:t>
-      </w:r>
-      <w:r>
-        <w:t xml:space="preserve">– evolution </w:t>
-      </w:r>
-      <w:r>
-        <w:t xml:space="preserve">from </w:t>
-      </w:r>
-      <w:r>
-        <w:t>then until</w:t>
-      </w:r>
-      <w:r>
-        <w:t xml:space="preserve"> </w:t>
-      </w:r>
-      <w:proofErr w:type="gramStart"/>
-      <w:r>
-        <w:t>now</w:t>
-      </w:r>
-      <w:proofErr w:type="gramEnd"/>
+        <w:t>first iteration of Machine learning in Cyber security was a spam filter for email – evolution from then until now</w:t>
+      </w:r>
     </w:p>
     <w:p>
       <w:pPr>
@@ -425,13 +404,8 @@
         </w:numPr>
       </w:pPr>
       <w:r>
-        <w:t xml:space="preserve">Why it was selected as a </w:t>
-      </w:r>
-      <w:proofErr w:type="gramStart"/>
-      <w:r>
-        <w:t>model</w:t>
-      </w:r>
-      <w:proofErr w:type="gramEnd"/>
+        <w:t>Why it was selected as a model</w:t>
+      </w:r>
     </w:p>
     <w:p>
       <w:pPr>
@@ -508,7 +482,13 @@
         </w:numPr>
       </w:pPr>
       <w:r>
-        <w:t>How it works</w:t>
+        <w:t>How it wo</w:t>
+      </w:r>
+      <w:r>
+        <w:t>r</w:t>
+      </w:r>
+      <w:r>
+        <w:t>ks</w:t>
       </w:r>
     </w:p>
     <w:p>
@@ -520,13 +500,8 @@
         </w:numPr>
       </w:pPr>
       <w:r>
-        <w:t xml:space="preserve">Why it was selected as a </w:t>
-      </w:r>
-      <w:proofErr w:type="gramStart"/>
-      <w:r>
-        <w:t>model</w:t>
-      </w:r>
-      <w:proofErr w:type="gramEnd"/>
+        <w:t>Why it was selected as a model</w:t>
+      </w:r>
     </w:p>
     <w:p>
       <w:pPr>
@@ -609,13 +584,14 @@
         </w:numPr>
       </w:pPr>
       <w:r>
-        <w:t xml:space="preserve">Why it was selected as a </w:t>
-      </w:r>
-      <w:proofErr w:type="gramStart"/>
-      <w:r>
-        <w:t>model</w:t>
-      </w:r>
-      <w:proofErr w:type="gramEnd"/>
+        <w:t>Why it was selected as a model</w:t>
+      </w:r>
+    </w:p>
+    <w:p>
+      <w:pPr>
+        <w:pStyle w:val="ListParagraph"/>
+        <w:ind w:left="2880"/>
+      </w:pPr>
     </w:p>
     <w:p>
       <w:pPr>
@@ -638,6 +614,7 @@
         </w:numPr>
       </w:pPr>
       <w:r>
+        <w:lastRenderedPageBreak/>
         <w:t>results</w:t>
       </w:r>
     </w:p>
@@ -662,7 +639,6 @@
           <w:sz w:val="24"/>
           <w:szCs w:val="24"/>
         </w:rPr>
-        <w:lastRenderedPageBreak/>
         <w:t>Results</w:t>
       </w:r>
       <w:r>
@@ -824,6 +800,7 @@
       <w:r>
         <w:t>A</w:t>
       </w:r>
+      <w:bookmarkEnd w:id="0"/>
     </w:p>
     <w:sectPr>
       <w:pgSz w:w="12240" w:h="15840"/>
@@ -838,6 +815,155 @@
 <file path=word/numbering.xml><?xml version="1.0" encoding="utf-8"?>
 <w:numbering xmlns:wpc="http://schemas.microsoft.com/office/word/2010/wordprocessingCanvas" xmlns:cx="http://schemas.microsoft.com/office/drawing/2014/chartex" xmlns:cx1="http://schemas.microsoft.com/office/drawing/2015/9/8/chartex" xmlns:cx2="http://schemas.microsoft.com/office/drawing/2015/10/21/chartex" xmlns:cx3="http://schemas.microsoft.com/office/drawing/2016/5/9/chartex" xmlns:cx4="http://schemas.microsoft.com/office/drawing/2016/5/10/chartex" xmlns:cx5="http://schemas.microsoft.com/office/drawing/2016/5/11/chartex" xmlns:cx6="http://schemas.microsoft.com/office/drawing/2016/5/12/chartex" xmlns:cx7="http://schemas.microsoft.com/office/drawing/2016/5/13/chartex" xmlns:cx8="http://schemas.microsoft.com/office/drawing/2016/5/14/chartex" xmlns:mc="http://schemas.openxmlformats.org/markup-compatibility/2006" xmlns:aink="http://schemas.microsoft.com/office/drawing/2016/ink" xmlns:am3d="http://schemas.microsoft.com/office/drawing/2017/model3d" xmlns:o="urn:schemas-microsoft-com:office:office" xmlns:oel="http://schemas.microsoft.com/office/2019/extlst" xmlns:r="http://schemas.openxmlformats.org/officeDocument/2006/relationships" xmlns:m="http://schemas.openxmlformats.org/officeDocument/2006/math" xmlns:v="urn:schemas-microsoft-com:vml" xmlns:wp14="http://schemas.microsoft.com/office/word/2010/wordprocessingDrawing" xmlns:wp="http://schemas.openxmlformats.org/drawingml/2006/wordprocessingDrawing" xmlns:w10="urn:schemas-microsoft-com:office:word" xmlns:w="http://schemas.openxmlformats.org/wordprocessingml/2006/main" xmlns:w14="http://schemas.microsoft.com/office/word/2010/wordml" xmlns:w15="http://schemas.microsoft.com/office/word/2012/wordml" xmlns:w16cex="http://schemas.microsoft.com/office/word/2018/wordml/cex" xmlns:w16cid="http://schemas.microsoft.com/office/word/2016/wordml/cid" xmlns:w16="http://schemas.microsoft.com/office/word/2018/wordml" xmlns:w16sdtdh="http://schemas.microsoft.com/office/word/2020/wordml/sdtdatahash" xmlns:w16se="http://schemas.microsoft.com/office/word/2015/wordml/symex" xmlns:wpg="http://schemas.microsoft.com/office/word/2010/wordprocessingGroup" xmlns:wpi="http://schemas.microsoft.com/office/word/2010/wordprocessingInk" xmlns:wne="http://schemas.microsoft.com/office/word/2006/wordml" xmlns:wps="http://schemas.microsoft.com/office/word/2010/wordprocessingShape" mc:Ignorable="w14 w15 w16se w16cid w16 w16cex w16sdtdh wp14">
   <w:abstractNum w:abstractNumId="0" w15:restartNumberingAfterBreak="0">
+    <w:nsid w:val="13C5232E"/>
+    <w:multiLevelType w:val="multilevel"/>
+    <w:tmpl w:val="B6509C24"/>
+    <w:lvl w:ilvl="0">
+      <w:start w:val="1"/>
+      <w:numFmt w:val="bullet"/>
+      <w:lvlText w:val=""/>
+      <w:lvlJc w:val="left"/>
+      <w:pPr>
+        <w:tabs>
+          <w:tab w:val="num" w:pos="720"/>
+        </w:tabs>
+        <w:ind w:left="720" w:hanging="360"/>
+      </w:pPr>
+      <w:rPr>
+        <w:rFonts w:ascii="Symbol" w:hAnsi="Symbol" w:hint="default"/>
+        <w:sz w:val="20"/>
+      </w:rPr>
+    </w:lvl>
+    <w:lvl w:ilvl="1" w:tentative="1">
+      <w:start w:val="1"/>
+      <w:numFmt w:val="bullet"/>
+      <w:lvlText w:val="o"/>
+      <w:lvlJc w:val="left"/>
+      <w:pPr>
+        <w:tabs>
+          <w:tab w:val="num" w:pos="1440"/>
+        </w:tabs>
+        <w:ind w:left="1440" w:hanging="360"/>
+      </w:pPr>
+      <w:rPr>
+        <w:rFonts w:ascii="Courier New" w:hAnsi="Courier New" w:hint="default"/>
+        <w:sz w:val="20"/>
+      </w:rPr>
+    </w:lvl>
+    <w:lvl w:ilvl="2" w:tentative="1">
+      <w:start w:val="1"/>
+      <w:numFmt w:val="bullet"/>
+      <w:lvlText w:val=""/>
+      <w:lvlJc w:val="left"/>
+      <w:pPr>
+        <w:tabs>
+          <w:tab w:val="num" w:pos="2160"/>
+        </w:tabs>
+        <w:ind w:left="2160" w:hanging="360"/>
+      </w:pPr>
+      <w:rPr>
+        <w:rFonts w:ascii="Wingdings" w:hAnsi="Wingdings" w:hint="default"/>
+        <w:sz w:val="20"/>
+      </w:rPr>
+    </w:lvl>
+    <w:lvl w:ilvl="3" w:tentative="1">
+      <w:start w:val="1"/>
+      <w:numFmt w:val="bullet"/>
+      <w:lvlText w:val=""/>
+      <w:lvlJc w:val="left"/>
+      <w:pPr>
+        <w:tabs>
+          <w:tab w:val="num" w:pos="2880"/>
+        </w:tabs>
+        <w:ind w:left="2880" w:hanging="360"/>
+      </w:pPr>
+      <w:rPr>
+        <w:rFonts w:ascii="Wingdings" w:hAnsi="Wingdings" w:hint="default"/>
+        <w:sz w:val="20"/>
+      </w:rPr>
+    </w:lvl>
+    <w:lvl w:ilvl="4" w:tentative="1">
+      <w:start w:val="1"/>
+      <w:numFmt w:val="bullet"/>
+      <w:lvlText w:val=""/>
+      <w:lvlJc w:val="left"/>
+      <w:pPr>
+        <w:tabs>
+          <w:tab w:val="num" w:pos="3600"/>
+        </w:tabs>
+        <w:ind w:left="3600" w:hanging="360"/>
+      </w:pPr>
+      <w:rPr>
+        <w:rFonts w:ascii="Wingdings" w:hAnsi="Wingdings" w:hint="default"/>
+        <w:sz w:val="20"/>
+      </w:rPr>
+    </w:lvl>
+    <w:lvl w:ilvl="5" w:tentative="1">
+      <w:start w:val="1"/>
+      <w:numFmt w:val="bullet"/>
+      <w:lvlText w:val=""/>
+      <w:lvlJc w:val="left"/>
+      <w:pPr>
+        <w:tabs>
+          <w:tab w:val="num" w:pos="4320"/>
+        </w:tabs>
+        <w:ind w:left="4320" w:hanging="360"/>
+      </w:pPr>
+      <w:rPr>
+        <w:rFonts w:ascii="Wingdings" w:hAnsi="Wingdings" w:hint="default"/>
+        <w:sz w:val="20"/>
+      </w:rPr>
+    </w:lvl>
+    <w:lvl w:ilvl="6" w:tentative="1">
+      <w:start w:val="1"/>
+      <w:numFmt w:val="bullet"/>
+      <w:lvlText w:val=""/>
+      <w:lvlJc w:val="left"/>
+      <w:pPr>
+        <w:tabs>
+          <w:tab w:val="num" w:pos="5040"/>
+        </w:tabs>
+        <w:ind w:left="5040" w:hanging="360"/>
+      </w:pPr>
+      <w:rPr>
+        <w:rFonts w:ascii="Wingdings" w:hAnsi="Wingdings" w:hint="default"/>
+        <w:sz w:val="20"/>
+      </w:rPr>
+    </w:lvl>
+    <w:lvl w:ilvl="7" w:tentative="1">
+      <w:start w:val="1"/>
+      <w:numFmt w:val="bullet"/>
+      <w:lvlText w:val=""/>
+      <w:lvlJc w:val="left"/>
+      <w:pPr>
+        <w:tabs>
+          <w:tab w:val="num" w:pos="5760"/>
+        </w:tabs>
+        <w:ind w:left="5760" w:hanging="360"/>
+      </w:pPr>
+      <w:rPr>
+        <w:rFonts w:ascii="Wingdings" w:hAnsi="Wingdings" w:hint="default"/>
+        <w:sz w:val="20"/>
+      </w:rPr>
+    </w:lvl>
+    <w:lvl w:ilvl="8" w:tentative="1">
+      <w:start w:val="1"/>
+      <w:numFmt w:val="bullet"/>
+      <w:lvlText w:val=""/>
+      <w:lvlJc w:val="left"/>
+      <w:pPr>
+        <w:tabs>
+          <w:tab w:val="num" w:pos="6480"/>
+        </w:tabs>
+        <w:ind w:left="6480" w:hanging="360"/>
+      </w:pPr>
+      <w:rPr>
+        <w:rFonts w:ascii="Wingdings" w:hAnsi="Wingdings" w:hint="default"/>
+        <w:sz w:val="20"/>
+      </w:rPr>
+    </w:lvl>
+  </w:abstractNum>
+  <w:abstractNum w:abstractNumId="1" w15:restartNumberingAfterBreak="0">
     <w:nsid w:val="167A69C2"/>
     <w:multiLevelType w:val="hybridMultilevel"/>
     <w:tmpl w:val="FF6CA13A"/>
@@ -950,7 +1076,7 @@
       </w:rPr>
     </w:lvl>
   </w:abstractNum>
-  <w:abstractNum w:abstractNumId="1" w15:restartNumberingAfterBreak="0">
+  <w:abstractNum w:abstractNumId="2" w15:restartNumberingAfterBreak="0">
     <w:nsid w:val="225A0431"/>
     <w:multiLevelType w:val="hybridMultilevel"/>
     <w:tmpl w:val="4B7411A8"/>
@@ -1004,7 +1130,7 @@
         <w:rFonts w:ascii="Symbol" w:hAnsi="Symbol" w:hint="default"/>
       </w:rPr>
     </w:lvl>
-    <w:lvl w:ilvl="4" w:tplc="04090003" w:tentative="1">
+    <w:lvl w:ilvl="4" w:tplc="04090003">
       <w:start w:val="1"/>
       <w:numFmt w:val="bullet"/>
       <w:lvlText w:val="o"/>
@@ -1016,7 +1142,7 @@
         <w:rFonts w:ascii="Courier New" w:hAnsi="Courier New" w:cs="Courier New" w:hint="default"/>
       </w:rPr>
     </w:lvl>
-    <w:lvl w:ilvl="5" w:tplc="04090005" w:tentative="1">
+    <w:lvl w:ilvl="5" w:tplc="04090005">
       <w:start w:val="1"/>
       <w:numFmt w:val="bullet"/>
       <w:lvlText w:val=""/>
@@ -1028,7 +1154,7 @@
         <w:rFonts w:ascii="Wingdings" w:hAnsi="Wingdings" w:hint="default"/>
       </w:rPr>
     </w:lvl>
-    <w:lvl w:ilvl="6" w:tplc="04090001" w:tentative="1">
+    <w:lvl w:ilvl="6" w:tplc="04090001">
       <w:start w:val="1"/>
       <w:numFmt w:val="bullet"/>
       <w:lvlText w:val=""/>
@@ -1065,7 +1191,7 @@
       </w:rPr>
     </w:lvl>
   </w:abstractNum>
-  <w:abstractNum w:abstractNumId="2" w15:restartNumberingAfterBreak="0">
+  <w:abstractNum w:abstractNumId="3" w15:restartNumberingAfterBreak="0">
     <w:nsid w:val="34001857"/>
     <w:multiLevelType w:val="hybridMultilevel"/>
     <w:tmpl w:val="151671A0"/>
@@ -1178,14 +1304,625 @@
       </w:rPr>
     </w:lvl>
   </w:abstractNum>
+  <w:abstractNum w:abstractNumId="4" w15:restartNumberingAfterBreak="0">
+    <w:nsid w:val="38892B4F"/>
+    <w:multiLevelType w:val="multilevel"/>
+    <w:tmpl w:val="69927C54"/>
+    <w:lvl w:ilvl="0">
+      <w:start w:val="1"/>
+      <w:numFmt w:val="bullet"/>
+      <w:lvlText w:val=""/>
+      <w:lvlJc w:val="left"/>
+      <w:pPr>
+        <w:tabs>
+          <w:tab w:val="num" w:pos="720"/>
+        </w:tabs>
+        <w:ind w:left="720" w:hanging="360"/>
+      </w:pPr>
+      <w:rPr>
+        <w:rFonts w:ascii="Symbol" w:hAnsi="Symbol" w:hint="default"/>
+        <w:sz w:val="20"/>
+      </w:rPr>
+    </w:lvl>
+    <w:lvl w:ilvl="1" w:tentative="1">
+      <w:start w:val="1"/>
+      <w:numFmt w:val="bullet"/>
+      <w:lvlText w:val="o"/>
+      <w:lvlJc w:val="left"/>
+      <w:pPr>
+        <w:tabs>
+          <w:tab w:val="num" w:pos="1440"/>
+        </w:tabs>
+        <w:ind w:left="1440" w:hanging="360"/>
+      </w:pPr>
+      <w:rPr>
+        <w:rFonts w:ascii="Courier New" w:hAnsi="Courier New" w:hint="default"/>
+        <w:sz w:val="20"/>
+      </w:rPr>
+    </w:lvl>
+    <w:lvl w:ilvl="2" w:tentative="1">
+      <w:start w:val="1"/>
+      <w:numFmt w:val="bullet"/>
+      <w:lvlText w:val=""/>
+      <w:lvlJc w:val="left"/>
+      <w:pPr>
+        <w:tabs>
+          <w:tab w:val="num" w:pos="2160"/>
+        </w:tabs>
+        <w:ind w:left="2160" w:hanging="360"/>
+      </w:pPr>
+      <w:rPr>
+        <w:rFonts w:ascii="Wingdings" w:hAnsi="Wingdings" w:hint="default"/>
+        <w:sz w:val="20"/>
+      </w:rPr>
+    </w:lvl>
+    <w:lvl w:ilvl="3" w:tentative="1">
+      <w:start w:val="1"/>
+      <w:numFmt w:val="bullet"/>
+      <w:lvlText w:val=""/>
+      <w:lvlJc w:val="left"/>
+      <w:pPr>
+        <w:tabs>
+          <w:tab w:val="num" w:pos="2880"/>
+        </w:tabs>
+        <w:ind w:left="2880" w:hanging="360"/>
+      </w:pPr>
+      <w:rPr>
+        <w:rFonts w:ascii="Wingdings" w:hAnsi="Wingdings" w:hint="default"/>
+        <w:sz w:val="20"/>
+      </w:rPr>
+    </w:lvl>
+    <w:lvl w:ilvl="4" w:tentative="1">
+      <w:start w:val="1"/>
+      <w:numFmt w:val="bullet"/>
+      <w:lvlText w:val=""/>
+      <w:lvlJc w:val="left"/>
+      <w:pPr>
+        <w:tabs>
+          <w:tab w:val="num" w:pos="3600"/>
+        </w:tabs>
+        <w:ind w:left="3600" w:hanging="360"/>
+      </w:pPr>
+      <w:rPr>
+        <w:rFonts w:ascii="Wingdings" w:hAnsi="Wingdings" w:hint="default"/>
+        <w:sz w:val="20"/>
+      </w:rPr>
+    </w:lvl>
+    <w:lvl w:ilvl="5" w:tentative="1">
+      <w:start w:val="1"/>
+      <w:numFmt w:val="bullet"/>
+      <w:lvlText w:val=""/>
+      <w:lvlJc w:val="left"/>
+      <w:pPr>
+        <w:tabs>
+          <w:tab w:val="num" w:pos="4320"/>
+        </w:tabs>
+        <w:ind w:left="4320" w:hanging="360"/>
+      </w:pPr>
+      <w:rPr>
+        <w:rFonts w:ascii="Wingdings" w:hAnsi="Wingdings" w:hint="default"/>
+        <w:sz w:val="20"/>
+      </w:rPr>
+    </w:lvl>
+    <w:lvl w:ilvl="6" w:tentative="1">
+      <w:start w:val="1"/>
+      <w:numFmt w:val="bullet"/>
+      <w:lvlText w:val=""/>
+      <w:lvlJc w:val="left"/>
+      <w:pPr>
+        <w:tabs>
+          <w:tab w:val="num" w:pos="5040"/>
+        </w:tabs>
+        <w:ind w:left="5040" w:hanging="360"/>
+      </w:pPr>
+      <w:rPr>
+        <w:rFonts w:ascii="Wingdings" w:hAnsi="Wingdings" w:hint="default"/>
+        <w:sz w:val="20"/>
+      </w:rPr>
+    </w:lvl>
+    <w:lvl w:ilvl="7" w:tentative="1">
+      <w:start w:val="1"/>
+      <w:numFmt w:val="bullet"/>
+      <w:lvlText w:val=""/>
+      <w:lvlJc w:val="left"/>
+      <w:pPr>
+        <w:tabs>
+          <w:tab w:val="num" w:pos="5760"/>
+        </w:tabs>
+        <w:ind w:left="5760" w:hanging="360"/>
+      </w:pPr>
+      <w:rPr>
+        <w:rFonts w:ascii="Wingdings" w:hAnsi="Wingdings" w:hint="default"/>
+        <w:sz w:val="20"/>
+      </w:rPr>
+    </w:lvl>
+    <w:lvl w:ilvl="8" w:tentative="1">
+      <w:start w:val="1"/>
+      <w:numFmt w:val="bullet"/>
+      <w:lvlText w:val=""/>
+      <w:lvlJc w:val="left"/>
+      <w:pPr>
+        <w:tabs>
+          <w:tab w:val="num" w:pos="6480"/>
+        </w:tabs>
+        <w:ind w:left="6480" w:hanging="360"/>
+      </w:pPr>
+      <w:rPr>
+        <w:rFonts w:ascii="Wingdings" w:hAnsi="Wingdings" w:hint="default"/>
+        <w:sz w:val="20"/>
+      </w:rPr>
+    </w:lvl>
+  </w:abstractNum>
+  <w:abstractNum w:abstractNumId="5" w15:restartNumberingAfterBreak="0">
+    <w:nsid w:val="4CCA1A5E"/>
+    <w:multiLevelType w:val="multilevel"/>
+    <w:tmpl w:val="93B075A2"/>
+    <w:lvl w:ilvl="0">
+      <w:start w:val="1"/>
+      <w:numFmt w:val="bullet"/>
+      <w:lvlText w:val=""/>
+      <w:lvlJc w:val="left"/>
+      <w:pPr>
+        <w:tabs>
+          <w:tab w:val="num" w:pos="720"/>
+        </w:tabs>
+        <w:ind w:left="720" w:hanging="360"/>
+      </w:pPr>
+      <w:rPr>
+        <w:rFonts w:ascii="Symbol" w:hAnsi="Symbol" w:hint="default"/>
+        <w:sz w:val="20"/>
+      </w:rPr>
+    </w:lvl>
+    <w:lvl w:ilvl="1" w:tentative="1">
+      <w:start w:val="1"/>
+      <w:numFmt w:val="bullet"/>
+      <w:lvlText w:val="o"/>
+      <w:lvlJc w:val="left"/>
+      <w:pPr>
+        <w:tabs>
+          <w:tab w:val="num" w:pos="1440"/>
+        </w:tabs>
+        <w:ind w:left="1440" w:hanging="360"/>
+      </w:pPr>
+      <w:rPr>
+        <w:rFonts w:ascii="Courier New" w:hAnsi="Courier New" w:hint="default"/>
+        <w:sz w:val="20"/>
+      </w:rPr>
+    </w:lvl>
+    <w:lvl w:ilvl="2" w:tentative="1">
+      <w:start w:val="1"/>
+      <w:numFmt w:val="bullet"/>
+      <w:lvlText w:val=""/>
+      <w:lvlJc w:val="left"/>
+      <w:pPr>
+        <w:tabs>
+          <w:tab w:val="num" w:pos="2160"/>
+        </w:tabs>
+        <w:ind w:left="2160" w:hanging="360"/>
+      </w:pPr>
+      <w:rPr>
+        <w:rFonts w:ascii="Wingdings" w:hAnsi="Wingdings" w:hint="default"/>
+        <w:sz w:val="20"/>
+      </w:rPr>
+    </w:lvl>
+    <w:lvl w:ilvl="3" w:tentative="1">
+      <w:start w:val="1"/>
+      <w:numFmt w:val="bullet"/>
+      <w:lvlText w:val=""/>
+      <w:lvlJc w:val="left"/>
+      <w:pPr>
+        <w:tabs>
+          <w:tab w:val="num" w:pos="2880"/>
+        </w:tabs>
+        <w:ind w:left="2880" w:hanging="360"/>
+      </w:pPr>
+      <w:rPr>
+        <w:rFonts w:ascii="Wingdings" w:hAnsi="Wingdings" w:hint="default"/>
+        <w:sz w:val="20"/>
+      </w:rPr>
+    </w:lvl>
+    <w:lvl w:ilvl="4" w:tentative="1">
+      <w:start w:val="1"/>
+      <w:numFmt w:val="bullet"/>
+      <w:lvlText w:val=""/>
+      <w:lvlJc w:val="left"/>
+      <w:pPr>
+        <w:tabs>
+          <w:tab w:val="num" w:pos="3600"/>
+        </w:tabs>
+        <w:ind w:left="3600" w:hanging="360"/>
+      </w:pPr>
+      <w:rPr>
+        <w:rFonts w:ascii="Wingdings" w:hAnsi="Wingdings" w:hint="default"/>
+        <w:sz w:val="20"/>
+      </w:rPr>
+    </w:lvl>
+    <w:lvl w:ilvl="5" w:tentative="1">
+      <w:start w:val="1"/>
+      <w:numFmt w:val="bullet"/>
+      <w:lvlText w:val=""/>
+      <w:lvlJc w:val="left"/>
+      <w:pPr>
+        <w:tabs>
+          <w:tab w:val="num" w:pos="4320"/>
+        </w:tabs>
+        <w:ind w:left="4320" w:hanging="360"/>
+      </w:pPr>
+      <w:rPr>
+        <w:rFonts w:ascii="Wingdings" w:hAnsi="Wingdings" w:hint="default"/>
+        <w:sz w:val="20"/>
+      </w:rPr>
+    </w:lvl>
+    <w:lvl w:ilvl="6" w:tentative="1">
+      <w:start w:val="1"/>
+      <w:numFmt w:val="bullet"/>
+      <w:lvlText w:val=""/>
+      <w:lvlJc w:val="left"/>
+      <w:pPr>
+        <w:tabs>
+          <w:tab w:val="num" w:pos="5040"/>
+        </w:tabs>
+        <w:ind w:left="5040" w:hanging="360"/>
+      </w:pPr>
+      <w:rPr>
+        <w:rFonts w:ascii="Wingdings" w:hAnsi="Wingdings" w:hint="default"/>
+        <w:sz w:val="20"/>
+      </w:rPr>
+    </w:lvl>
+    <w:lvl w:ilvl="7" w:tentative="1">
+      <w:start w:val="1"/>
+      <w:numFmt w:val="bullet"/>
+      <w:lvlText w:val=""/>
+      <w:lvlJc w:val="left"/>
+      <w:pPr>
+        <w:tabs>
+          <w:tab w:val="num" w:pos="5760"/>
+        </w:tabs>
+        <w:ind w:left="5760" w:hanging="360"/>
+      </w:pPr>
+      <w:rPr>
+        <w:rFonts w:ascii="Wingdings" w:hAnsi="Wingdings" w:hint="default"/>
+        <w:sz w:val="20"/>
+      </w:rPr>
+    </w:lvl>
+    <w:lvl w:ilvl="8" w:tentative="1">
+      <w:start w:val="1"/>
+      <w:numFmt w:val="bullet"/>
+      <w:lvlText w:val=""/>
+      <w:lvlJc w:val="left"/>
+      <w:pPr>
+        <w:tabs>
+          <w:tab w:val="num" w:pos="6480"/>
+        </w:tabs>
+        <w:ind w:left="6480" w:hanging="360"/>
+      </w:pPr>
+      <w:rPr>
+        <w:rFonts w:ascii="Wingdings" w:hAnsi="Wingdings" w:hint="default"/>
+        <w:sz w:val="20"/>
+      </w:rPr>
+    </w:lvl>
+  </w:abstractNum>
+  <w:abstractNum w:abstractNumId="6" w15:restartNumberingAfterBreak="0">
+    <w:nsid w:val="5964203A"/>
+    <w:multiLevelType w:val="multilevel"/>
+    <w:tmpl w:val="1B9EC2B6"/>
+    <w:lvl w:ilvl="0">
+      <w:start w:val="1"/>
+      <w:numFmt w:val="bullet"/>
+      <w:lvlText w:val=""/>
+      <w:lvlJc w:val="left"/>
+      <w:pPr>
+        <w:tabs>
+          <w:tab w:val="num" w:pos="720"/>
+        </w:tabs>
+        <w:ind w:left="720" w:hanging="360"/>
+      </w:pPr>
+      <w:rPr>
+        <w:rFonts w:ascii="Symbol" w:hAnsi="Symbol" w:hint="default"/>
+        <w:sz w:val="20"/>
+      </w:rPr>
+    </w:lvl>
+    <w:lvl w:ilvl="1" w:tentative="1">
+      <w:start w:val="1"/>
+      <w:numFmt w:val="bullet"/>
+      <w:lvlText w:val="o"/>
+      <w:lvlJc w:val="left"/>
+      <w:pPr>
+        <w:tabs>
+          <w:tab w:val="num" w:pos="1440"/>
+        </w:tabs>
+        <w:ind w:left="1440" w:hanging="360"/>
+      </w:pPr>
+      <w:rPr>
+        <w:rFonts w:ascii="Courier New" w:hAnsi="Courier New" w:hint="default"/>
+        <w:sz w:val="20"/>
+      </w:rPr>
+    </w:lvl>
+    <w:lvl w:ilvl="2" w:tentative="1">
+      <w:start w:val="1"/>
+      <w:numFmt w:val="bullet"/>
+      <w:lvlText w:val=""/>
+      <w:lvlJc w:val="left"/>
+      <w:pPr>
+        <w:tabs>
+          <w:tab w:val="num" w:pos="2160"/>
+        </w:tabs>
+        <w:ind w:left="2160" w:hanging="360"/>
+      </w:pPr>
+      <w:rPr>
+        <w:rFonts w:ascii="Wingdings" w:hAnsi="Wingdings" w:hint="default"/>
+        <w:sz w:val="20"/>
+      </w:rPr>
+    </w:lvl>
+    <w:lvl w:ilvl="3" w:tentative="1">
+      <w:start w:val="1"/>
+      <w:numFmt w:val="bullet"/>
+      <w:lvlText w:val=""/>
+      <w:lvlJc w:val="left"/>
+      <w:pPr>
+        <w:tabs>
+          <w:tab w:val="num" w:pos="2880"/>
+        </w:tabs>
+        <w:ind w:left="2880" w:hanging="360"/>
+      </w:pPr>
+      <w:rPr>
+        <w:rFonts w:ascii="Wingdings" w:hAnsi="Wingdings" w:hint="default"/>
+        <w:sz w:val="20"/>
+      </w:rPr>
+    </w:lvl>
+    <w:lvl w:ilvl="4" w:tentative="1">
+      <w:start w:val="1"/>
+      <w:numFmt w:val="bullet"/>
+      <w:lvlText w:val=""/>
+      <w:lvlJc w:val="left"/>
+      <w:pPr>
+        <w:tabs>
+          <w:tab w:val="num" w:pos="3600"/>
+        </w:tabs>
+        <w:ind w:left="3600" w:hanging="360"/>
+      </w:pPr>
+      <w:rPr>
+        <w:rFonts w:ascii="Wingdings" w:hAnsi="Wingdings" w:hint="default"/>
+        <w:sz w:val="20"/>
+      </w:rPr>
+    </w:lvl>
+    <w:lvl w:ilvl="5" w:tentative="1">
+      <w:start w:val="1"/>
+      <w:numFmt w:val="bullet"/>
+      <w:lvlText w:val=""/>
+      <w:lvlJc w:val="left"/>
+      <w:pPr>
+        <w:tabs>
+          <w:tab w:val="num" w:pos="4320"/>
+        </w:tabs>
+        <w:ind w:left="4320" w:hanging="360"/>
+      </w:pPr>
+      <w:rPr>
+        <w:rFonts w:ascii="Wingdings" w:hAnsi="Wingdings" w:hint="default"/>
+        <w:sz w:val="20"/>
+      </w:rPr>
+    </w:lvl>
+    <w:lvl w:ilvl="6" w:tentative="1">
+      <w:start w:val="1"/>
+      <w:numFmt w:val="bullet"/>
+      <w:lvlText w:val=""/>
+      <w:lvlJc w:val="left"/>
+      <w:pPr>
+        <w:tabs>
+          <w:tab w:val="num" w:pos="5040"/>
+        </w:tabs>
+        <w:ind w:left="5040" w:hanging="360"/>
+      </w:pPr>
+      <w:rPr>
+        <w:rFonts w:ascii="Wingdings" w:hAnsi="Wingdings" w:hint="default"/>
+        <w:sz w:val="20"/>
+      </w:rPr>
+    </w:lvl>
+    <w:lvl w:ilvl="7" w:tentative="1">
+      <w:start w:val="1"/>
+      <w:numFmt w:val="bullet"/>
+      <w:lvlText w:val=""/>
+      <w:lvlJc w:val="left"/>
+      <w:pPr>
+        <w:tabs>
+          <w:tab w:val="num" w:pos="5760"/>
+        </w:tabs>
+        <w:ind w:left="5760" w:hanging="360"/>
+      </w:pPr>
+      <w:rPr>
+        <w:rFonts w:ascii="Wingdings" w:hAnsi="Wingdings" w:hint="default"/>
+        <w:sz w:val="20"/>
+      </w:rPr>
+    </w:lvl>
+    <w:lvl w:ilvl="8" w:tentative="1">
+      <w:start w:val="1"/>
+      <w:numFmt w:val="bullet"/>
+      <w:lvlText w:val=""/>
+      <w:lvlJc w:val="left"/>
+      <w:pPr>
+        <w:tabs>
+          <w:tab w:val="num" w:pos="6480"/>
+        </w:tabs>
+        <w:ind w:left="6480" w:hanging="360"/>
+      </w:pPr>
+      <w:rPr>
+        <w:rFonts w:ascii="Wingdings" w:hAnsi="Wingdings" w:hint="default"/>
+        <w:sz w:val="20"/>
+      </w:rPr>
+    </w:lvl>
+  </w:abstractNum>
+  <w:abstractNum w:abstractNumId="7" w15:restartNumberingAfterBreak="0">
+    <w:nsid w:val="68913D55"/>
+    <w:multiLevelType w:val="multilevel"/>
+    <w:tmpl w:val="2DCAE578"/>
+    <w:lvl w:ilvl="0">
+      <w:start w:val="1"/>
+      <w:numFmt w:val="bullet"/>
+      <w:lvlText w:val=""/>
+      <w:lvlJc w:val="left"/>
+      <w:pPr>
+        <w:tabs>
+          <w:tab w:val="num" w:pos="720"/>
+        </w:tabs>
+        <w:ind w:left="720" w:hanging="360"/>
+      </w:pPr>
+      <w:rPr>
+        <w:rFonts w:ascii="Symbol" w:hAnsi="Symbol" w:hint="default"/>
+        <w:sz w:val="20"/>
+      </w:rPr>
+    </w:lvl>
+    <w:lvl w:ilvl="1">
+      <w:start w:val="1"/>
+      <w:numFmt w:val="bullet"/>
+      <w:lvlText w:val="o"/>
+      <w:lvlJc w:val="left"/>
+      <w:pPr>
+        <w:tabs>
+          <w:tab w:val="num" w:pos="1440"/>
+        </w:tabs>
+        <w:ind w:left="1440" w:hanging="360"/>
+      </w:pPr>
+      <w:rPr>
+        <w:rFonts w:ascii="Courier New" w:hAnsi="Courier New" w:hint="default"/>
+        <w:sz w:val="20"/>
+      </w:rPr>
+    </w:lvl>
+    <w:lvl w:ilvl="2" w:tentative="1">
+      <w:start w:val="1"/>
+      <w:numFmt w:val="bullet"/>
+      <w:lvlText w:val=""/>
+      <w:lvlJc w:val="left"/>
+      <w:pPr>
+        <w:tabs>
+          <w:tab w:val="num" w:pos="2160"/>
+        </w:tabs>
+        <w:ind w:left="2160" w:hanging="360"/>
+      </w:pPr>
+      <w:rPr>
+        <w:rFonts w:ascii="Wingdings" w:hAnsi="Wingdings" w:hint="default"/>
+        <w:sz w:val="20"/>
+      </w:rPr>
+    </w:lvl>
+    <w:lvl w:ilvl="3" w:tentative="1">
+      <w:start w:val="1"/>
+      <w:numFmt w:val="bullet"/>
+      <w:lvlText w:val=""/>
+      <w:lvlJc w:val="left"/>
+      <w:pPr>
+        <w:tabs>
+          <w:tab w:val="num" w:pos="2880"/>
+        </w:tabs>
+        <w:ind w:left="2880" w:hanging="360"/>
+      </w:pPr>
+      <w:rPr>
+        <w:rFonts w:ascii="Wingdings" w:hAnsi="Wingdings" w:hint="default"/>
+        <w:sz w:val="20"/>
+      </w:rPr>
+    </w:lvl>
+    <w:lvl w:ilvl="4" w:tentative="1">
+      <w:start w:val="1"/>
+      <w:numFmt w:val="bullet"/>
+      <w:lvlText w:val=""/>
+      <w:lvlJc w:val="left"/>
+      <w:pPr>
+        <w:tabs>
+          <w:tab w:val="num" w:pos="3600"/>
+        </w:tabs>
+        <w:ind w:left="3600" w:hanging="360"/>
+      </w:pPr>
+      <w:rPr>
+        <w:rFonts w:ascii="Wingdings" w:hAnsi="Wingdings" w:hint="default"/>
+        <w:sz w:val="20"/>
+      </w:rPr>
+    </w:lvl>
+    <w:lvl w:ilvl="5" w:tentative="1">
+      <w:start w:val="1"/>
+      <w:numFmt w:val="bullet"/>
+      <w:lvlText w:val=""/>
+      <w:lvlJc w:val="left"/>
+      <w:pPr>
+        <w:tabs>
+          <w:tab w:val="num" w:pos="4320"/>
+        </w:tabs>
+        <w:ind w:left="4320" w:hanging="360"/>
+      </w:pPr>
+      <w:rPr>
+        <w:rFonts w:ascii="Wingdings" w:hAnsi="Wingdings" w:hint="default"/>
+        <w:sz w:val="20"/>
+      </w:rPr>
+    </w:lvl>
+    <w:lvl w:ilvl="6" w:tentative="1">
+      <w:start w:val="1"/>
+      <w:numFmt w:val="bullet"/>
+      <w:lvlText w:val=""/>
+      <w:lvlJc w:val="left"/>
+      <w:pPr>
+        <w:tabs>
+          <w:tab w:val="num" w:pos="5040"/>
+        </w:tabs>
+        <w:ind w:left="5040" w:hanging="360"/>
+      </w:pPr>
+      <w:rPr>
+        <w:rFonts w:ascii="Wingdings" w:hAnsi="Wingdings" w:hint="default"/>
+        <w:sz w:val="20"/>
+      </w:rPr>
+    </w:lvl>
+    <w:lvl w:ilvl="7" w:tentative="1">
+      <w:start w:val="1"/>
+      <w:numFmt w:val="bullet"/>
+      <w:lvlText w:val=""/>
+      <w:lvlJc w:val="left"/>
+      <w:pPr>
+        <w:tabs>
+          <w:tab w:val="num" w:pos="5760"/>
+        </w:tabs>
+        <w:ind w:left="5760" w:hanging="360"/>
+      </w:pPr>
+      <w:rPr>
+        <w:rFonts w:ascii="Wingdings" w:hAnsi="Wingdings" w:hint="default"/>
+        <w:sz w:val="20"/>
+      </w:rPr>
+    </w:lvl>
+    <w:lvl w:ilvl="8" w:tentative="1">
+      <w:start w:val="1"/>
+      <w:numFmt w:val="bullet"/>
+      <w:lvlText w:val=""/>
+      <w:lvlJc w:val="left"/>
+      <w:pPr>
+        <w:tabs>
+          <w:tab w:val="num" w:pos="6480"/>
+        </w:tabs>
+        <w:ind w:left="6480" w:hanging="360"/>
+      </w:pPr>
+      <w:rPr>
+        <w:rFonts w:ascii="Wingdings" w:hAnsi="Wingdings" w:hint="default"/>
+        <w:sz w:val="20"/>
+      </w:rPr>
+    </w:lvl>
+  </w:abstractNum>
   <w:num w:numId="1" w16cid:durableId="1388141661">
+    <w:abstractNumId w:val="2"/>
+  </w:num>
+  <w:num w:numId="2" w16cid:durableId="1795639917">
     <w:abstractNumId w:val="1"/>
   </w:num>
-  <w:num w:numId="2" w16cid:durableId="1795639917">
+  <w:num w:numId="3" w16cid:durableId="1407066866">
+    <w:abstractNumId w:val="3"/>
+  </w:num>
+  <w:num w:numId="4" w16cid:durableId="298076567">
+    <w:abstractNumId w:val="5"/>
+  </w:num>
+  <w:num w:numId="5" w16cid:durableId="1531334619">
+    <w:abstractNumId w:val="6"/>
+  </w:num>
+  <w:num w:numId="6" w16cid:durableId="1788885237">
     <w:abstractNumId w:val="0"/>
   </w:num>
-  <w:num w:numId="3" w16cid:durableId="1407066866">
-    <w:abstractNumId w:val="2"/>
+  <w:num w:numId="7" w16cid:durableId="871071275">
+    <w:abstractNumId w:val="4"/>
+  </w:num>
+  <w:num w:numId="8" w16cid:durableId="2069497840">
+    <w:abstractNumId w:val="7"/>
   </w:num>
 </w:numbering>
 </file>
@@ -1654,6 +2391,29 @@
       <w:szCs w:val="24"/>
     </w:rPr>
   </w:style>
+  <w:style w:type="paragraph" w:styleId="Heading4">
+    <w:name w:val="heading 4"/>
+    <w:basedOn w:val="Normal"/>
+    <w:next w:val="Normal"/>
+    <w:link w:val="Heading4Char"/>
+    <w:uiPriority w:val="9"/>
+    <w:semiHidden/>
+    <w:unhideWhenUsed/>
+    <w:qFormat/>
+    <w:rsid w:val="00D37990"/>
+    <w:pPr>
+      <w:keepNext/>
+      <w:keepLines/>
+      <w:spacing w:before="40" w:after="0"/>
+      <w:outlineLvl w:val="3"/>
+    </w:pPr>
+    <w:rPr>
+      <w:rFonts w:asciiTheme="majorHAnsi" w:eastAsiaTheme="majorEastAsia" w:hAnsiTheme="majorHAnsi" w:cstheme="majorBidi"/>
+      <w:i/>
+      <w:iCs/>
+      <w:color w:val="2F5496" w:themeColor="accent1" w:themeShade="BF"/>
+    </w:rPr>
+  </w:style>
   <w:style w:type="character" w:default="1" w:styleId="DefaultParagraphFont">
     <w:name w:val="Default Paragraph Font"/>
     <w:uiPriority w:val="1"/>
@@ -1752,6 +2512,105 @@
     <w:rPr>
       <w:color w:val="605E5C"/>
       <w:shd w:val="clear" w:color="auto" w:fill="E1DFDD"/>
+    </w:rPr>
+  </w:style>
+  <w:style w:type="paragraph" w:styleId="NormalWeb">
+    <w:name w:val="Normal (Web)"/>
+    <w:basedOn w:val="Normal"/>
+    <w:uiPriority w:val="99"/>
+    <w:unhideWhenUsed/>
+    <w:rsid w:val="004B41D8"/>
+    <w:pPr>
+      <w:spacing w:before="100" w:beforeAutospacing="1" w:after="100" w:afterAutospacing="1" w:line="240" w:lineRule="auto"/>
+    </w:pPr>
+    <w:rPr>
+      <w:rFonts w:ascii="Times New Roman" w:eastAsia="Times New Roman" w:hAnsi="Times New Roman" w:cs="Times New Roman"/>
+      <w:sz w:val="24"/>
+      <w:szCs w:val="24"/>
+    </w:rPr>
+  </w:style>
+  <w:style w:type="character" w:customStyle="1" w:styleId="Heading4Char">
+    <w:name w:val="Heading 4 Char"/>
+    <w:basedOn w:val="DefaultParagraphFont"/>
+    <w:link w:val="Heading4"/>
+    <w:uiPriority w:val="9"/>
+    <w:semiHidden/>
+    <w:rsid w:val="00D37990"/>
+    <w:rPr>
+      <w:rFonts w:asciiTheme="majorHAnsi" w:eastAsiaTheme="majorEastAsia" w:hAnsiTheme="majorHAnsi" w:cstheme="majorBidi"/>
+      <w:i/>
+      <w:iCs/>
+      <w:color w:val="2F5496" w:themeColor="accent1" w:themeShade="BF"/>
+    </w:rPr>
+  </w:style>
+  <w:style w:type="character" w:styleId="HTMLCode">
+    <w:name w:val="HTML Code"/>
+    <w:basedOn w:val="DefaultParagraphFont"/>
+    <w:uiPriority w:val="99"/>
+    <w:semiHidden/>
+    <w:unhideWhenUsed/>
+    <w:rsid w:val="00D37990"/>
+    <w:rPr>
+      <w:rFonts w:ascii="Courier New" w:eastAsia="Times New Roman" w:hAnsi="Courier New" w:cs="Courier New"/>
+      <w:sz w:val="20"/>
+      <w:szCs w:val="20"/>
+    </w:rPr>
+  </w:style>
+  <w:style w:type="character" w:styleId="Strong">
+    <w:name w:val="Strong"/>
+    <w:basedOn w:val="DefaultParagraphFont"/>
+    <w:uiPriority w:val="22"/>
+    <w:qFormat/>
+    <w:rsid w:val="00D42B56"/>
+    <w:rPr>
+      <w:b/>
+      <w:bCs/>
+    </w:rPr>
+  </w:style>
+  <w:style w:type="paragraph" w:styleId="HTMLPreformatted">
+    <w:name w:val="HTML Preformatted"/>
+    <w:basedOn w:val="Normal"/>
+    <w:link w:val="HTMLPreformattedChar"/>
+    <w:uiPriority w:val="99"/>
+    <w:unhideWhenUsed/>
+    <w:rsid w:val="001274CA"/>
+    <w:pPr>
+      <w:tabs>
+        <w:tab w:val="left" w:pos="916"/>
+        <w:tab w:val="left" w:pos="1832"/>
+        <w:tab w:val="left" w:pos="2748"/>
+        <w:tab w:val="left" w:pos="3664"/>
+        <w:tab w:val="left" w:pos="4580"/>
+        <w:tab w:val="left" w:pos="5496"/>
+        <w:tab w:val="left" w:pos="6412"/>
+        <w:tab w:val="left" w:pos="7328"/>
+        <w:tab w:val="left" w:pos="8244"/>
+        <w:tab w:val="left" w:pos="9160"/>
+        <w:tab w:val="left" w:pos="10076"/>
+        <w:tab w:val="left" w:pos="10992"/>
+        <w:tab w:val="left" w:pos="11908"/>
+        <w:tab w:val="left" w:pos="12824"/>
+        <w:tab w:val="left" w:pos="13740"/>
+        <w:tab w:val="left" w:pos="14656"/>
+      </w:tabs>
+      <w:spacing w:after="0" w:line="240" w:lineRule="auto"/>
+    </w:pPr>
+    <w:rPr>
+      <w:rFonts w:ascii="Courier New" w:eastAsia="Times New Roman" w:hAnsi="Courier New" w:cs="Courier New"/>
+      <w:sz w:val="20"/>
+      <w:szCs w:val="20"/>
+    </w:rPr>
+  </w:style>
+  <w:style w:type="character" w:customStyle="1" w:styleId="HTMLPreformattedChar">
+    <w:name w:val="HTML Preformatted Char"/>
+    <w:basedOn w:val="DefaultParagraphFont"/>
+    <w:link w:val="HTMLPreformatted"/>
+    <w:uiPriority w:val="99"/>
+    <w:rsid w:val="001274CA"/>
+    <w:rPr>
+      <w:rFonts w:ascii="Courier New" w:eastAsia="Times New Roman" w:hAnsi="Courier New" w:cs="Courier New"/>
+      <w:sz w:val="20"/>
+      <w:szCs w:val="20"/>
     </w:rPr>
   </w:style>
 </w:styles>

</xml_diff>